<commit_message>
Turned Conditions into a checklist
</commit_message>
<xml_diff>
--- a/docassemble/RentWitholdingLetter/data/templates/Form_12_-_Fielddox.docx
+++ b/docassemble/RentWitholdingLetter/data/templates/Form_12_-_Fielddox.docx
@@ -277,7 +277,46 @@
           <w:rFonts w:ascii="Times New Roman" w:hAnsi="Times New Roman" w:cs="Times New Roman"/>
           <w:sz w:val="24"/>
         </w:rPr>
-        <w:t>{%p for condition in conditions %}</w:t>
+        <w:t xml:space="preserve">{%p for condition in </w:t>
+      </w:r>
+      <w:proofErr w:type="spellStart"/>
+      <w:proofErr w:type="gramStart"/>
+      <w:r>
+        <w:rPr>
+          <w:rFonts w:ascii="Times New Roman" w:hAnsi="Times New Roman" w:cs="Times New Roman"/>
+          <w:sz w:val="24"/>
+        </w:rPr>
+        <w:t>conditions</w:t>
+      </w:r>
+      <w:r>
+        <w:rPr>
+          <w:rFonts w:ascii="Times New Roman" w:hAnsi="Times New Roman" w:cs="Times New Roman"/>
+          <w:sz w:val="24"/>
+        </w:rPr>
+        <w:t>.true</w:t>
+      </w:r>
+      <w:proofErr w:type="gramEnd"/>
+      <w:r>
+        <w:rPr>
+          <w:rFonts w:ascii="Times New Roman" w:hAnsi="Times New Roman" w:cs="Times New Roman"/>
+          <w:sz w:val="24"/>
+        </w:rPr>
+        <w:t>_values</w:t>
+      </w:r>
+      <w:proofErr w:type="spellEnd"/>
+      <w:r>
+        <w:rPr>
+          <w:rFonts w:ascii="Times New Roman" w:hAnsi="Times New Roman" w:cs="Times New Roman"/>
+          <w:sz w:val="24"/>
+        </w:rPr>
+        <w:t>()</w:t>
+      </w:r>
+      <w:r>
+        <w:rPr>
+          <w:rFonts w:ascii="Times New Roman" w:hAnsi="Times New Roman" w:cs="Times New Roman"/>
+          <w:sz w:val="24"/>
+        </w:rPr>
+        <w:t xml:space="preserve"> %}</w:t>
       </w:r>
     </w:p>
     <w:p>
@@ -348,93 +387,113 @@
     <w:p>
       <w:pPr>
         <w:pStyle w:val="ListParagraph"/>
-        <w:rPr>
-          <w:rFonts w:ascii="Times New Roman" w:hAnsi="Times New Roman" w:cs="Times New Roman"/>
-          <w:sz w:val="24"/>
-        </w:rPr>
-      </w:pPr>
-    </w:p>
-    <w:p>
-      <w:pPr>
-        <w:rPr>
-          <w:rFonts w:ascii="Times New Roman" w:hAnsi="Times New Roman" w:cs="Times New Roman"/>
-          <w:sz w:val="24"/>
-        </w:rPr>
-      </w:pPr>
-      <w:r>
-        <w:rPr>
-          <w:rFonts w:ascii="Times New Roman" w:hAnsi="Times New Roman" w:cs="Times New Roman"/>
-          <w:sz w:val="24"/>
-        </w:rPr>
-        <w:t xml:space="preserve">I have notified you about these conditions </w:t>
-      </w:r>
-      <w:r>
-        <w:rPr>
-          <w:rFonts w:ascii="Times New Roman" w:hAnsi="Times New Roman" w:cs="Times New Roman"/>
-          <w:sz w:val="24"/>
-        </w:rPr>
-        <w:t>on</w:t>
-      </w:r>
-      <w:r>
-        <w:rPr>
-          <w:rFonts w:ascii="Times New Roman" w:hAnsi="Times New Roman" w:cs="Times New Roman"/>
-          <w:sz w:val="24"/>
-        </w:rPr>
-        <w:t xml:space="preserve"> </w:t>
-      </w:r>
-      <w:r>
-        <w:rPr>
-          <w:rFonts w:ascii="Times New Roman" w:hAnsi="Times New Roman" w:cs="Times New Roman"/>
-          <w:sz w:val="24"/>
-        </w:rPr>
-        <w:t>{{</w:t>
-      </w:r>
-      <w:r>
-        <w:rPr>
-          <w:rFonts w:ascii="Times New Roman" w:hAnsi="Times New Roman" w:cs="Times New Roman"/>
-          <w:sz w:val="24"/>
-        </w:rPr>
-        <w:t xml:space="preserve"> </w:t>
-      </w:r>
-      <w:proofErr w:type="spellStart"/>
-      <w:r>
-        <w:rPr>
-          <w:rFonts w:ascii="Times New Roman" w:hAnsi="Times New Roman" w:cs="Times New Roman"/>
-          <w:sz w:val="24"/>
-        </w:rPr>
-        <w:t>repairs_request_date</w:t>
-      </w:r>
-      <w:proofErr w:type="spellEnd"/>
-      <w:r>
-        <w:rPr>
-          <w:rFonts w:ascii="Times New Roman" w:hAnsi="Times New Roman" w:cs="Times New Roman"/>
-          <w:sz w:val="24"/>
-        </w:rPr>
-        <w:t xml:space="preserve"> </w:t>
-      </w:r>
-      <w:r>
-        <w:rPr>
-          <w:rFonts w:ascii="Times New Roman" w:hAnsi="Times New Roman" w:cs="Times New Roman"/>
-          <w:sz w:val="24"/>
-        </w:rPr>
-        <w:t>}}</w:t>
-      </w:r>
-      <w:r>
-        <w:rPr>
-          <w:rFonts w:ascii="Times New Roman" w:hAnsi="Times New Roman" w:cs="Times New Roman"/>
-          <w:sz w:val="24"/>
-        </w:rPr>
-        <w:t>,</w:t>
-      </w:r>
-      <w:r>
-        <w:rPr>
-          <w:rFonts w:ascii="Times New Roman" w:hAnsi="Times New Roman" w:cs="Times New Roman"/>
-          <w:sz w:val="24"/>
-        </w:rPr>
-        <w:t xml:space="preserve"> and</w:t>
+        <w:numPr>
+          <w:ilvl w:val="0"/>
+          <w:numId w:val="1"/>
+        </w:numPr>
+        <w:rPr>
+          <w:rFonts w:ascii="Times New Roman" w:hAnsi="Times New Roman" w:cs="Times New Roman"/>
+          <w:sz w:val="24"/>
+        </w:rPr>
+      </w:pPr>
+      <w:r>
+        <w:rPr>
+          <w:rFonts w:ascii="Times New Roman" w:hAnsi="Times New Roman" w:cs="Times New Roman"/>
+          <w:sz w:val="24"/>
+        </w:rPr>
+        <w:t>{{other_conditions}}</w:t>
       </w:r>
       <w:bookmarkStart w:id="0" w:name="_GoBack"/>
       <w:bookmarkEnd w:id="0"/>
+    </w:p>
+    <w:p>
+      <w:pPr>
+        <w:pStyle w:val="ListParagraph"/>
+        <w:rPr>
+          <w:rFonts w:ascii="Times New Roman" w:hAnsi="Times New Roman" w:cs="Times New Roman"/>
+          <w:sz w:val="24"/>
+        </w:rPr>
+      </w:pPr>
+    </w:p>
+    <w:p>
+      <w:pPr>
+        <w:rPr>
+          <w:rFonts w:ascii="Times New Roman" w:hAnsi="Times New Roman" w:cs="Times New Roman"/>
+          <w:sz w:val="24"/>
+        </w:rPr>
+      </w:pPr>
+      <w:r>
+        <w:rPr>
+          <w:rFonts w:ascii="Times New Roman" w:hAnsi="Times New Roman" w:cs="Times New Roman"/>
+          <w:sz w:val="24"/>
+        </w:rPr>
+        <w:t xml:space="preserve">I have notified you about these conditions </w:t>
+      </w:r>
+      <w:r>
+        <w:rPr>
+          <w:rFonts w:ascii="Times New Roman" w:hAnsi="Times New Roman" w:cs="Times New Roman"/>
+          <w:sz w:val="24"/>
+        </w:rPr>
+        <w:t>on</w:t>
+      </w:r>
+      <w:r>
+        <w:rPr>
+          <w:rFonts w:ascii="Times New Roman" w:hAnsi="Times New Roman" w:cs="Times New Roman"/>
+          <w:sz w:val="24"/>
+        </w:rPr>
+        <w:t xml:space="preserve"> </w:t>
+      </w:r>
+      <w:r>
+        <w:rPr>
+          <w:rFonts w:ascii="Times New Roman" w:hAnsi="Times New Roman" w:cs="Times New Roman"/>
+          <w:sz w:val="24"/>
+        </w:rPr>
+        <w:t>{{</w:t>
+      </w:r>
+      <w:r>
+        <w:rPr>
+          <w:rFonts w:ascii="Times New Roman" w:hAnsi="Times New Roman" w:cs="Times New Roman"/>
+          <w:sz w:val="24"/>
+        </w:rPr>
+        <w:t xml:space="preserve"> </w:t>
+      </w:r>
+      <w:proofErr w:type="spellStart"/>
+      <w:r>
+        <w:rPr>
+          <w:rFonts w:ascii="Times New Roman" w:hAnsi="Times New Roman" w:cs="Times New Roman"/>
+          <w:sz w:val="24"/>
+        </w:rPr>
+        <w:t>repairs_request_date</w:t>
+      </w:r>
+      <w:proofErr w:type="spellEnd"/>
+      <w:r>
+        <w:rPr>
+          <w:rFonts w:ascii="Times New Roman" w:hAnsi="Times New Roman" w:cs="Times New Roman"/>
+          <w:sz w:val="24"/>
+        </w:rPr>
+        <w:t xml:space="preserve"> </w:t>
+      </w:r>
+      <w:r>
+        <w:rPr>
+          <w:rFonts w:ascii="Times New Roman" w:hAnsi="Times New Roman" w:cs="Times New Roman"/>
+          <w:sz w:val="24"/>
+        </w:rPr>
+        <w:t>}}</w:t>
+      </w:r>
+      <w:r>
+        <w:rPr>
+          <w:rFonts w:ascii="Times New Roman" w:hAnsi="Times New Roman" w:cs="Times New Roman"/>
+          <w:sz w:val="24"/>
+        </w:rPr>
+        <w:t>,</w:t>
+      </w:r>
+      <w:r>
+        <w:rPr>
+          <w:rFonts w:ascii="Times New Roman" w:hAnsi="Times New Roman" w:cs="Times New Roman"/>
+          <w:sz w:val="24"/>
+        </w:rPr>
+        <w:t xml:space="preserve"> and</w:t>
+      </w:r>
       <w:r>
         <w:rPr>
           <w:rFonts w:ascii="Times New Roman" w:hAnsi="Times New Roman" w:cs="Times New Roman"/>
@@ -961,6 +1020,7 @@
     <w:lsdException w:name="HTML Sample" w:semiHidden="1" w:unhideWhenUsed="1"/>
     <w:lsdException w:name="HTML Typewriter" w:semiHidden="1" w:unhideWhenUsed="1"/>
     <w:lsdException w:name="HTML Variable" w:semiHidden="1" w:unhideWhenUsed="1"/>
+    <w:lsdException w:name="Normal Table" w:semiHidden="1" w:unhideWhenUsed="1"/>
     <w:lsdException w:name="annotation subject" w:semiHidden="1" w:unhideWhenUsed="1"/>
     <w:lsdException w:name="No List" w:semiHidden="1" w:unhideWhenUsed="1"/>
     <w:lsdException w:name="Outline List 1" w:semiHidden="1" w:unhideWhenUsed="1"/>
@@ -1007,8 +1067,10 @@
     <w:lsdException w:name="Table Subtle 2" w:semiHidden="1" w:unhideWhenUsed="1"/>
     <w:lsdException w:name="Table Web 1" w:semiHidden="1" w:unhideWhenUsed="1"/>
     <w:lsdException w:name="Table Web 2" w:semiHidden="1" w:unhideWhenUsed="1"/>
+    <w:lsdException w:name="Table Web 3" w:semiHidden="1" w:unhideWhenUsed="1"/>
     <w:lsdException w:name="Balloon Text" w:semiHidden="1" w:unhideWhenUsed="1"/>
     <w:lsdException w:name="Table Grid" w:uiPriority="39"/>
+    <w:lsdException w:name="Table Theme" w:semiHidden="1" w:unhideWhenUsed="1"/>
     <w:lsdException w:name="Placeholder Text" w:semiHidden="1"/>
     <w:lsdException w:name="No Spacing" w:uiPriority="1" w:qFormat="1"/>
     <w:lsdException w:name="Light Shading" w:uiPriority="60"/>

</xml_diff>